<commit_message>
Password recovery, minor changes, test implementation
</commit_message>
<xml_diff>
--- a/design/homebrew-engine-architecture.docx
+++ b/design/homebrew-engine-architecture.docx
@@ -340,6 +340,18 @@
       </w:pPr>
       <w:r>
         <w:t>Consider using Perchance syntax?</w:t>
+      </w:r>
+    </w:p>
+    <w:p>
+      <w:pPr>
+        <w:pStyle w:val="ListParagraph"/>
+        <w:numPr>
+          <w:ilvl w:val="0"/>
+          <w:numId w:val="3"/>
+        </w:numPr>
+      </w:pPr>
+      <w:r>
+        <w:t>Full Perchance integration?</w:t>
       </w:r>
     </w:p>
     <w:p>
@@ -1143,6 +1155,7 @@
   <w:style w:type="character" w:default="1" w:styleId="DefaultParagraphFont">
     <w:name w:val="Default Paragraph Font"/>
     <w:uiPriority w:val="1"/>
+    <w:semiHidden/>
     <w:unhideWhenUsed/>
   </w:style>
   <w:style w:type="table" w:default="1" w:styleId="TableNormal">

</xml_diff>